<commit_message>
Etiquette custom uploadée + affichée en fin de process Document word généré selon données du process
</commit_message>
<xml_diff>
--- a/attachments/template.docx
+++ b/attachments/template.docx
@@ -8,7 +8,13 @@
         <w:jc w:val="center"/>
       </w:pPr>
       <w:r>
-        <w:t>Annonce de retard dans la production</w:t>
+        <w:t xml:space="preserve">Annonce </w:t>
+      </w:r>
+      <w:r>
+        <w:t xml:space="preserve">de </w:t>
+      </w:r>
+      <w:r>
+        <w:t>production</w:t>
       </w:r>
     </w:p>
     <w:p/>
@@ -62,10 +68,9 @@
     <w:p/>
     <w:p>
       <w:r>
-        <w:t>La stérilisation du matériel nécessaire au brassage de la bière a pris du retard. Le délai de production annoncé ne pourra pas être tenu.</w:t>
+        <w:t>Nous avons commencé à produire cette bière, tenez vous prêt à la déguster dans notre tap room !</w:t>
       </w:r>
     </w:p>
-    <w:p/>
     <w:sectPr>
       <w:pgSz w:w="11906" w:h="16838"/>
       <w:pgMar w:top="1417" w:right="1417" w:bottom="1417" w:left="1417" w:header="708" w:footer="708" w:gutter="0"/>

</xml_diff>